<commit_message>
Resume in DOCX form.
</commit_message>
<xml_diff>
--- a/Resume - Dustin Wicker.docx
+++ b/Resume - Dustin Wicker.docx
@@ -779,25 +779,7 @@
           <w:sz w:val="20"/>
           <w:szCs w:val="20"/>
         </w:rPr>
-        <w:t xml:space="preserve"> </w:t>
-      </w:r>
-      <w:proofErr w:type="spellStart"/>
-      <w:r>
-        <w:rPr>
-          <w:rFonts w:ascii="Verdana" w:hAnsi="Verdana"/>
-          <w:sz w:val="20"/>
-          <w:szCs w:val="20"/>
-        </w:rPr>
-        <w:t>Dataiku</w:t>
-      </w:r>
-      <w:proofErr w:type="spellEnd"/>
-      <w:r>
-        <w:rPr>
-          <w:rFonts w:ascii="Verdana" w:hAnsi="Verdana"/>
-          <w:sz w:val="20"/>
-          <w:szCs w:val="20"/>
-        </w:rPr>
-        <w:t xml:space="preserve"> DSS</w:t>
+        <w:t xml:space="preserve"> Dataiku DSS</w:t>
       </w:r>
     </w:p>
     <w:p>
@@ -1236,25 +1218,7 @@
           <w:sz w:val="20"/>
           <w:szCs w:val="20"/>
         </w:rPr>
-        <w:t xml:space="preserve">Developing machine learning models in </w:t>
-      </w:r>
-      <w:proofErr w:type="spellStart"/>
-      <w:r>
-        <w:rPr>
-          <w:rFonts w:ascii="Verdana" w:hAnsi="Verdana"/>
-          <w:sz w:val="20"/>
-          <w:szCs w:val="20"/>
-        </w:rPr>
-        <w:t>PySpark</w:t>
-      </w:r>
-      <w:proofErr w:type="spellEnd"/>
-      <w:r>
-        <w:rPr>
-          <w:rFonts w:ascii="Verdana" w:hAnsi="Verdana"/>
-          <w:sz w:val="20"/>
-          <w:szCs w:val="20"/>
-        </w:rPr>
-        <w:t xml:space="preserve"> using real-time car telemetry data to predict car maintenance failures before they occur resulting in optimized car usage across the fleet and overall reduction in maintenance costs per vehicle</w:t>
+        <w:t>Developing machine learning models in PySpark using real-time car telemetry data to predict car maintenance failures before they occur resulting in optimized car usage across the fleet and overall reduction in maintenance costs per vehicle</w:t>
       </w:r>
     </w:p>
     <w:p>
@@ -1424,25 +1388,14 @@
           <w:szCs w:val="20"/>
         </w:rPr>
       </w:pPr>
-      <w:proofErr w:type="spellStart"/>
-      <w:r>
-        <w:rPr>
-          <w:rFonts w:ascii="Verdana" w:hAnsi="Verdana"/>
-          <w:b/>
-          <w:sz w:val="20"/>
-          <w:szCs w:val="20"/>
-        </w:rPr>
-        <w:t>Thinkful</w:t>
-      </w:r>
-      <w:proofErr w:type="spellEnd"/>
-      <w:r>
-        <w:rPr>
-          <w:rFonts w:ascii="Verdana" w:hAnsi="Verdana"/>
-          <w:b/>
-          <w:sz w:val="20"/>
-          <w:szCs w:val="20"/>
-        </w:rPr>
-        <w:t>, Remote</w:t>
+      <w:r>
+        <w:rPr>
+          <w:rFonts w:ascii="Verdana" w:hAnsi="Verdana"/>
+          <w:b/>
+          <w:sz w:val="20"/>
+          <w:szCs w:val="20"/>
+        </w:rPr>
+        <w:t>Thinkful, Remote</w:t>
       </w:r>
     </w:p>
     <w:p>
@@ -1749,7 +1702,17 @@
           <w:sz w:val="20"/>
           <w:szCs w:val="20"/>
         </w:rPr>
-        <w:t>September 2017 – May 2017</w:t>
+        <w:t>September 2016</w:t>
+      </w:r>
+      <w:bookmarkStart w:id="0" w:name="_GoBack"/>
+      <w:bookmarkEnd w:id="0"/>
+      <w:r>
+        <w:rPr>
+          <w:rFonts w:ascii="Verdana" w:hAnsi="Verdana"/>
+          <w:sz w:val="20"/>
+          <w:szCs w:val="20"/>
+        </w:rPr>
+        <w:t xml:space="preserve"> – May 2017</w:t>
       </w:r>
     </w:p>
     <w:p>
@@ -1779,25 +1742,7 @@
           <w:sz w:val="20"/>
           <w:szCs w:val="20"/>
         </w:rPr>
-        <w:t xml:space="preserve"> specific questions concerning fraud, waste, and abuse such as: DRG </w:t>
-      </w:r>
-      <w:proofErr w:type="spellStart"/>
-      <w:r>
-        <w:rPr>
-          <w:rFonts w:ascii="Verdana" w:hAnsi="Verdana"/>
-          <w:sz w:val="20"/>
-          <w:szCs w:val="20"/>
-        </w:rPr>
-        <w:t>upcoding</w:t>
-      </w:r>
-      <w:proofErr w:type="spellEnd"/>
-      <w:r>
-        <w:rPr>
-          <w:rFonts w:ascii="Verdana" w:hAnsi="Verdana"/>
-          <w:sz w:val="20"/>
-          <w:szCs w:val="20"/>
-        </w:rPr>
-        <w:t>, atypical care patterns,</w:t>
+        <w:t xml:space="preserve"> specific questions concerning fraud, waste, and abuse such as: DRG upcoding, atypical care patterns,</w:t>
       </w:r>
       <w:r>
         <w:rPr>
@@ -1949,7 +1894,6 @@
           <w:szCs w:val="20"/>
         </w:rPr>
       </w:pPr>
-      <w:proofErr w:type="spellStart"/>
       <w:r>
         <w:rPr>
           <w:rFonts w:ascii="Verdana" w:hAnsi="Verdana"/>
@@ -1958,17 +1902,7 @@
           <w:szCs w:val="20"/>
         </w:rPr>
         <w:lastRenderedPageBreak/>
-        <w:t>PawBoost</w:t>
-      </w:r>
-      <w:proofErr w:type="spellEnd"/>
-      <w:r>
-        <w:rPr>
-          <w:rFonts w:ascii="Verdana" w:hAnsi="Verdana"/>
-          <w:b/>
-          <w:sz w:val="20"/>
-          <w:szCs w:val="20"/>
-        </w:rPr>
-        <w:t>, Raleigh, NC</w:t>
+        <w:t>PawBoost, Raleigh, NC</w:t>
       </w:r>
     </w:p>
     <w:p>
@@ -2145,27 +2079,7 @@
           <w:sz w:val="20"/>
           <w:szCs w:val="20"/>
         </w:rPr>
-        <w:t>Duke Energy (</w:t>
-      </w:r>
-      <w:proofErr w:type="spellStart"/>
-      <w:r>
-        <w:rPr>
-          <w:rFonts w:ascii="Verdana" w:hAnsi="Verdana"/>
-          <w:b/>
-          <w:sz w:val="20"/>
-          <w:szCs w:val="20"/>
-        </w:rPr>
-        <w:t>Shearon</w:t>
-      </w:r>
-      <w:proofErr w:type="spellEnd"/>
-      <w:r>
-        <w:rPr>
-          <w:rFonts w:ascii="Verdana" w:hAnsi="Verdana"/>
-          <w:b/>
-          <w:sz w:val="20"/>
-          <w:szCs w:val="20"/>
-        </w:rPr>
-        <w:t xml:space="preserve"> Harris Nuclear Power Plant)</w:t>
+        <w:t>Duke Energy (Shearon Harris Nuclear Power Plant)</w:t>
       </w:r>
       <w:r>
         <w:rPr>
@@ -2401,27 +2315,7 @@
           <w:sz w:val="20"/>
           <w:szCs w:val="20"/>
         </w:rPr>
-        <w:t>Duke Energy (</w:t>
-      </w:r>
-      <w:proofErr w:type="spellStart"/>
-      <w:r>
-        <w:rPr>
-          <w:rFonts w:ascii="Verdana" w:hAnsi="Verdana"/>
-          <w:b/>
-          <w:sz w:val="20"/>
-          <w:szCs w:val="20"/>
-        </w:rPr>
-        <w:t>Shearon</w:t>
-      </w:r>
-      <w:proofErr w:type="spellEnd"/>
-      <w:r>
-        <w:rPr>
-          <w:rFonts w:ascii="Verdana" w:hAnsi="Verdana"/>
-          <w:b/>
-          <w:sz w:val="20"/>
-          <w:szCs w:val="20"/>
-        </w:rPr>
-        <w:t xml:space="preserve"> Harris Nuclear Power Plant)</w:t>
+        <w:t>Duke Energy (Shearon Harris Nuclear Power Plant)</w:t>
       </w:r>
       <w:r>
         <w:rPr>
@@ -2689,25 +2583,14 @@
           <w:szCs w:val="20"/>
         </w:rPr>
       </w:pPr>
-      <w:proofErr w:type="spellStart"/>
-      <w:r>
-        <w:rPr>
-          <w:rFonts w:ascii="Verdana" w:hAnsi="Verdana"/>
-          <w:b/>
-          <w:sz w:val="20"/>
-          <w:szCs w:val="20"/>
-        </w:rPr>
-        <w:t>Kimley</w:t>
-      </w:r>
-      <w:proofErr w:type="spellEnd"/>
-      <w:r>
-        <w:rPr>
-          <w:rFonts w:ascii="Verdana" w:hAnsi="Verdana"/>
-          <w:b/>
-          <w:sz w:val="20"/>
-          <w:szCs w:val="20"/>
-        </w:rPr>
-        <w:t>-Horn and Associates</w:t>
+      <w:r>
+        <w:rPr>
+          <w:rFonts w:ascii="Verdana" w:hAnsi="Verdana"/>
+          <w:b/>
+          <w:sz w:val="20"/>
+          <w:szCs w:val="20"/>
+        </w:rPr>
+        <w:t>Kimley-Horn and Associates</w:t>
       </w:r>
       <w:r>
         <w:rPr>
@@ -2846,8 +2729,6 @@
         </w:rPr>
         <w:t xml:space="preserve">ximize and improve traffic flow </w:t>
       </w:r>
-      <w:bookmarkStart w:id="0" w:name="_GoBack"/>
-      <w:bookmarkEnd w:id="0"/>
       <w:r>
         <w:rPr>
           <w:rFonts w:ascii="Verdana" w:hAnsi="Verdana"/>
@@ -3231,77 +3112,15 @@
           <w:szCs w:val="20"/>
         </w:rPr>
       </w:pPr>
-      <w:proofErr w:type="spellStart"/>
-      <w:r>
-        <w:rPr>
-          <w:rFonts w:ascii="Verdana" w:hAnsi="Verdana"/>
-          <w:b/>
-          <w:sz w:val="20"/>
-          <w:szCs w:val="20"/>
-        </w:rPr>
-        <w:t>Università</w:t>
-      </w:r>
-      <w:proofErr w:type="spellEnd"/>
-      <w:r>
-        <w:rPr>
-          <w:rFonts w:ascii="Verdana" w:hAnsi="Verdana"/>
-          <w:b/>
-          <w:sz w:val="20"/>
-          <w:szCs w:val="20"/>
-        </w:rPr>
-        <w:t xml:space="preserve"> </w:t>
-      </w:r>
-      <w:proofErr w:type="spellStart"/>
-      <w:r>
-        <w:rPr>
-          <w:rFonts w:ascii="Verdana" w:hAnsi="Verdana"/>
-          <w:b/>
-          <w:sz w:val="20"/>
-          <w:szCs w:val="20"/>
-        </w:rPr>
-        <w:t>Cattolica</w:t>
-      </w:r>
-      <w:proofErr w:type="spellEnd"/>
-      <w:r>
-        <w:rPr>
-          <w:rFonts w:ascii="Verdana" w:hAnsi="Verdana"/>
-          <w:b/>
-          <w:sz w:val="20"/>
-          <w:szCs w:val="20"/>
-        </w:rPr>
-        <w:t xml:space="preserve"> del </w:t>
-      </w:r>
-      <w:proofErr w:type="spellStart"/>
-      <w:r>
-        <w:rPr>
-          <w:rFonts w:ascii="Verdana" w:hAnsi="Verdana"/>
-          <w:b/>
-          <w:sz w:val="20"/>
-          <w:szCs w:val="20"/>
-        </w:rPr>
-        <w:t>Sacro</w:t>
-      </w:r>
-      <w:proofErr w:type="spellEnd"/>
-      <w:r>
-        <w:rPr>
-          <w:rFonts w:ascii="Verdana" w:hAnsi="Verdana"/>
-          <w:b/>
-          <w:sz w:val="20"/>
-          <w:szCs w:val="20"/>
-        </w:rPr>
-        <w:t xml:space="preserve"> </w:t>
-      </w:r>
-      <w:proofErr w:type="spellStart"/>
-      <w:r>
-        <w:rPr>
-          <w:rFonts w:ascii="Verdana" w:hAnsi="Verdana"/>
-          <w:b/>
-          <w:sz w:val="20"/>
-          <w:szCs w:val="20"/>
-        </w:rPr>
-        <w:t>Cuore</w:t>
-      </w:r>
-      <w:proofErr w:type="spellEnd"/>
+      <w:r>
+        <w:rPr>
+          <w:rFonts w:ascii="Verdana" w:hAnsi="Verdana"/>
+          <w:b/>
+          <w:sz w:val="20"/>
+          <w:szCs w:val="20"/>
+        </w:rPr>
+        <w:t>Università Cattolica del Sacro Cuore</w:t>
+      </w:r>
       <w:r>
         <w:rPr>
           <w:rFonts w:ascii="Verdana" w:hAnsi="Verdana"/>
@@ -4183,7 +4002,6 @@
         <w:rFonts w:eastAsia="Times New Roman"/>
       </w:rPr>
     </w:pPr>
-    <w:proofErr w:type="spellStart"/>
     <w:r>
       <w:rPr>
         <w:rFonts w:ascii="Verdana" w:hAnsi="Verdana" w:cs="Arial"/>
@@ -4193,7 +4011,6 @@
       </w:rPr>
       <w:t>Github</w:t>
     </w:r>
-    <w:proofErr w:type="spellEnd"/>
     <w:r>
       <w:rPr>
         <w:rFonts w:ascii="Verdana" w:hAnsi="Verdana" w:cs="Arial"/>
@@ -6159,7 +5976,7 @@
 </file>
 
 <file path=customXml/itemProps1.xml><?xml version="1.0" encoding="utf-8"?>
-<ds:datastoreItem xmlns:ds="http://schemas.openxmlformats.org/officeDocument/2006/customXml" ds:itemID="{C1573C42-4952-024E-ABA5-38378E0B701E}">
+<ds:datastoreItem xmlns:ds="http://schemas.openxmlformats.org/officeDocument/2006/customXml" ds:itemID="{4152D28F-7934-A345-AEA2-C286D637CBFA}">
   <ds:schemaRefs>
     <ds:schemaRef ds:uri="http://schemas.openxmlformats.org/officeDocument/2006/bibliography"/>
   </ds:schemaRefs>

</xml_diff>

<commit_message>
Resume in PDF Form.
</commit_message>
<xml_diff>
--- a/Resume - Dustin Wicker.docx
+++ b/Resume - Dustin Wicker.docx
@@ -499,7 +499,23 @@
           <w:sz w:val="20"/>
           <w:szCs w:val="20"/>
         </w:rPr>
-        <w:t>Building production-level analytics deliverables in workflow process</w:t>
+        <w:t xml:space="preserve">Building </w:t>
+      </w:r>
+      <w:r>
+        <w:rPr>
+          <w:rFonts w:ascii="Verdana" w:hAnsi="Verdana"/>
+          <w:sz w:val="20"/>
+          <w:szCs w:val="20"/>
+        </w:rPr>
+        <w:t xml:space="preserve">custom </w:t>
+      </w:r>
+      <w:r>
+        <w:rPr>
+          <w:rFonts w:ascii="Verdana" w:hAnsi="Verdana"/>
+          <w:sz w:val="20"/>
+          <w:szCs w:val="20"/>
+        </w:rPr>
+        <w:t>production-level analytics deliverables in workflow process</w:t>
       </w:r>
     </w:p>
     <w:p>
@@ -805,13 +821,31 @@
         </w:rPr>
         <w:t xml:space="preserve"> </w:t>
       </w:r>
-      <w:r>
-        <w:rPr>
-          <w:rFonts w:ascii="Verdana" w:hAnsi="Verdana"/>
-          <w:sz w:val="20"/>
-          <w:szCs w:val="20"/>
-        </w:rPr>
-        <w:t>SQL,</w:t>
+      <w:proofErr w:type="spellStart"/>
+      <w:r>
+        <w:rPr>
+          <w:rFonts w:ascii="Verdana" w:hAnsi="Verdana"/>
+          <w:sz w:val="20"/>
+          <w:szCs w:val="20"/>
+        </w:rPr>
+        <w:t>Hadoop</w:t>
+      </w:r>
+      <w:proofErr w:type="spellEnd"/>
+      <w:r>
+        <w:rPr>
+          <w:rFonts w:ascii="Verdana" w:hAnsi="Verdana"/>
+          <w:sz w:val="20"/>
+          <w:szCs w:val="20"/>
+        </w:rPr>
+        <w:t xml:space="preserve"> Ecosystem</w:t>
+      </w:r>
+      <w:r>
+        <w:rPr>
+          <w:rFonts w:ascii="Verdana" w:hAnsi="Verdana"/>
+          <w:sz w:val="20"/>
+          <w:szCs w:val="20"/>
+        </w:rPr>
+        <w:t>,</w:t>
       </w:r>
       <w:r>
         <w:rPr>
@@ -827,15 +861,15 @@
           <w:sz w:val="20"/>
           <w:szCs w:val="20"/>
         </w:rPr>
-        <w:t>Apache,</w:t>
-      </w:r>
-      <w:r>
-        <w:rPr>
-          <w:rFonts w:ascii="Verdana" w:hAnsi="Verdana"/>
-          <w:sz w:val="20"/>
-          <w:szCs w:val="20"/>
-        </w:rPr>
-        <w:t xml:space="preserve"> Git,</w:t>
+        <w:t>SQL</w:t>
+      </w:r>
+      <w:r>
+        <w:rPr>
+          <w:rFonts w:ascii="Verdana" w:hAnsi="Verdana"/>
+          <w:sz w:val="20"/>
+          <w:szCs w:val="20"/>
+        </w:rPr>
+        <w:t>,</w:t>
       </w:r>
       <w:r>
         <w:rPr>
@@ -845,6 +879,32 @@
         </w:rPr>
         <w:t xml:space="preserve"> </w:t>
       </w:r>
+      <w:proofErr w:type="spellStart"/>
+      <w:r>
+        <w:rPr>
+          <w:rFonts w:ascii="Verdana" w:hAnsi="Verdana"/>
+          <w:sz w:val="20"/>
+          <w:szCs w:val="20"/>
+        </w:rPr>
+        <w:t>Git</w:t>
+      </w:r>
+      <w:proofErr w:type="spellEnd"/>
+      <w:r>
+        <w:rPr>
+          <w:rFonts w:ascii="Verdana" w:hAnsi="Verdana"/>
+          <w:sz w:val="20"/>
+          <w:szCs w:val="20"/>
+        </w:rPr>
+        <w:t>,</w:t>
+      </w:r>
+      <w:r>
+        <w:rPr>
+          <w:rFonts w:ascii="Verdana" w:hAnsi="Verdana"/>
+          <w:sz w:val="20"/>
+          <w:szCs w:val="20"/>
+        </w:rPr>
+        <w:t xml:space="preserve"> </w:t>
+      </w:r>
       <w:r>
         <w:rPr>
           <w:rFonts w:ascii="Verdana" w:hAnsi="Verdana"/>
@@ -875,7 +935,25 @@
           <w:sz w:val="20"/>
           <w:szCs w:val="20"/>
         </w:rPr>
-        <w:t xml:space="preserve"> Dataiku DSS</w:t>
+        <w:t xml:space="preserve"> </w:t>
+      </w:r>
+      <w:proofErr w:type="spellStart"/>
+      <w:r>
+        <w:rPr>
+          <w:rFonts w:ascii="Verdana" w:hAnsi="Verdana"/>
+          <w:sz w:val="20"/>
+          <w:szCs w:val="20"/>
+        </w:rPr>
+        <w:t>Dataiku</w:t>
+      </w:r>
+      <w:proofErr w:type="spellEnd"/>
+      <w:r>
+        <w:rPr>
+          <w:rFonts w:ascii="Verdana" w:hAnsi="Verdana"/>
+          <w:sz w:val="20"/>
+          <w:szCs w:val="20"/>
+        </w:rPr>
+        <w:t xml:space="preserve"> DSS</w:t>
       </w:r>
     </w:p>
     <w:p>
@@ -1096,14 +1174,25 @@
           <w:szCs w:val="20"/>
         </w:rPr>
       </w:pPr>
-      <w:r>
-        <w:rPr>
-          <w:rFonts w:ascii="Verdana" w:hAnsi="Verdana"/>
-          <w:b/>
-          <w:sz w:val="20"/>
-          <w:szCs w:val="20"/>
-        </w:rPr>
-        <w:t>Thinkful, Remote</w:t>
+      <w:proofErr w:type="spellStart"/>
+      <w:r>
+        <w:rPr>
+          <w:rFonts w:ascii="Verdana" w:hAnsi="Verdana"/>
+          <w:b/>
+          <w:sz w:val="20"/>
+          <w:szCs w:val="20"/>
+        </w:rPr>
+        <w:t>Thinkful</w:t>
+      </w:r>
+      <w:proofErr w:type="spellEnd"/>
+      <w:r>
+        <w:rPr>
+          <w:rFonts w:ascii="Verdana" w:hAnsi="Verdana"/>
+          <w:b/>
+          <w:sz w:val="20"/>
+          <w:szCs w:val="20"/>
+        </w:rPr>
+        <w:t>, Remote</w:t>
       </w:r>
     </w:p>
     <w:p>
@@ -1247,15 +1336,47 @@
           <w:sz w:val="20"/>
           <w:szCs w:val="20"/>
         </w:rPr>
-        <w:t xml:space="preserve"> specializing in Python, SQL, and Spark</w:t>
-      </w:r>
-      <w:r>
-        <w:rPr>
-          <w:rFonts w:ascii="Verdana" w:hAnsi="Verdana"/>
-          <w:sz w:val="20"/>
-          <w:szCs w:val="20"/>
-        </w:rPr>
-        <w:t xml:space="preserve"> to develop their analytical skills and become proficient in the full data science stack</w:t>
+        <w:t xml:space="preserve"> specializing in Python,</w:t>
+      </w:r>
+      <w:r>
+        <w:rPr>
+          <w:rFonts w:ascii="Verdana" w:hAnsi="Verdana"/>
+          <w:sz w:val="20"/>
+          <w:szCs w:val="20"/>
+        </w:rPr>
+        <w:t xml:space="preserve"> </w:t>
+      </w:r>
+      <w:r>
+        <w:rPr>
+          <w:rFonts w:ascii="Verdana" w:hAnsi="Verdana"/>
+          <w:sz w:val="20"/>
+          <w:szCs w:val="20"/>
+        </w:rPr>
+        <w:t>Spark</w:t>
+      </w:r>
+      <w:r>
+        <w:rPr>
+          <w:rFonts w:ascii="Verdana" w:hAnsi="Verdana"/>
+          <w:sz w:val="20"/>
+          <w:szCs w:val="20"/>
+        </w:rPr>
+        <w:t>, and SQL</w:t>
+      </w:r>
+      <w:r>
+        <w:rPr>
+          <w:rFonts w:ascii="Verdana" w:hAnsi="Verdana"/>
+          <w:sz w:val="20"/>
+          <w:szCs w:val="20"/>
+        </w:rPr>
+        <w:t xml:space="preserve"> </w:t>
+      </w:r>
+      <w:r>
+        <w:rPr>
+          <w:rFonts w:ascii="Verdana" w:hAnsi="Verdana"/>
+          <w:sz w:val="20"/>
+          <w:szCs w:val="20"/>
+        </w:rPr>
+        <w:t>to develop their analytical skills and become proficient in the full data science stack</w:t>
       </w:r>
     </w:p>
     <w:p>
@@ -2013,7 +2134,25 @@
           <w:sz w:val="20"/>
           <w:szCs w:val="20"/>
         </w:rPr>
-        <w:t xml:space="preserve"> specific questions concerning fraud, waste, and abuse such as: DRG upcoding, atypical care patterns,</w:t>
+        <w:t xml:space="preserve"> specific questions concerning fraud, waste, and abuse such as: DRG </w:t>
+      </w:r>
+      <w:proofErr w:type="spellStart"/>
+      <w:r>
+        <w:rPr>
+          <w:rFonts w:ascii="Verdana" w:hAnsi="Verdana"/>
+          <w:sz w:val="20"/>
+          <w:szCs w:val="20"/>
+        </w:rPr>
+        <w:t>upcoding</w:t>
+      </w:r>
+      <w:proofErr w:type="spellEnd"/>
+      <w:r>
+        <w:rPr>
+          <w:rFonts w:ascii="Verdana" w:hAnsi="Verdana"/>
+          <w:sz w:val="20"/>
+          <w:szCs w:val="20"/>
+        </w:rPr>
+        <w:t>, atypical care patterns,</w:t>
       </w:r>
       <w:r>
         <w:rPr>
@@ -2133,6 +2272,7 @@
           <w:szCs w:val="20"/>
         </w:rPr>
       </w:pPr>
+      <w:proofErr w:type="spellStart"/>
       <w:r>
         <w:rPr>
           <w:rFonts w:ascii="Verdana" w:hAnsi="Verdana"/>
@@ -2141,7 +2281,17 @@
           <w:szCs w:val="20"/>
         </w:rPr>
         <w:lastRenderedPageBreak/>
-        <w:t>PawBoost, Raleigh, NC</w:t>
+        <w:t>PawBoost</w:t>
+      </w:r>
+      <w:proofErr w:type="spellEnd"/>
+      <w:r>
+        <w:rPr>
+          <w:rFonts w:ascii="Verdana" w:hAnsi="Verdana"/>
+          <w:b/>
+          <w:sz w:val="20"/>
+          <w:szCs w:val="20"/>
+        </w:rPr>
+        <w:t>, Raleigh, NC</w:t>
       </w:r>
     </w:p>
     <w:p>
@@ -2369,7 +2519,23 @@
           <w:sz w:val="20"/>
           <w:szCs w:val="20"/>
         </w:rPr>
-        <w:t xml:space="preserve"> visualizations in Tableau to communicate meaningful finding to business owners</w:t>
+        <w:t xml:space="preserve"> visualizations in Tableau to communicate meaningful finding</w:t>
+      </w:r>
+      <w:r>
+        <w:rPr>
+          <w:rFonts w:ascii="Verdana" w:hAnsi="Verdana"/>
+          <w:sz w:val="20"/>
+          <w:szCs w:val="20"/>
+        </w:rPr>
+        <w:t>s</w:t>
+      </w:r>
+      <w:r>
+        <w:rPr>
+          <w:rFonts w:ascii="Verdana" w:hAnsi="Verdana"/>
+          <w:sz w:val="20"/>
+          <w:szCs w:val="20"/>
+        </w:rPr>
+        <w:t xml:space="preserve"> to business owners</w:t>
       </w:r>
     </w:p>
     <w:p>
@@ -2398,7 +2564,27 @@
           <w:sz w:val="20"/>
           <w:szCs w:val="20"/>
         </w:rPr>
-        <w:t>Duke Energy (Shearon Harris Nuclear Power Plant)</w:t>
+        <w:t>Duke Energy (</w:t>
+      </w:r>
+      <w:proofErr w:type="spellStart"/>
+      <w:r>
+        <w:rPr>
+          <w:rFonts w:ascii="Verdana" w:hAnsi="Verdana"/>
+          <w:b/>
+          <w:sz w:val="20"/>
+          <w:szCs w:val="20"/>
+        </w:rPr>
+        <w:t>Shearon</w:t>
+      </w:r>
+      <w:proofErr w:type="spellEnd"/>
+      <w:r>
+        <w:rPr>
+          <w:rFonts w:ascii="Verdana" w:hAnsi="Verdana"/>
+          <w:b/>
+          <w:sz w:val="20"/>
+          <w:szCs w:val="20"/>
+        </w:rPr>
+        <w:t xml:space="preserve"> Harris Nuclear Power Plant)</w:t>
       </w:r>
       <w:r>
         <w:rPr>
@@ -2714,7 +2900,27 @@
           <w:sz w:val="20"/>
           <w:szCs w:val="20"/>
         </w:rPr>
-        <w:t>Duke Energy (Shearon Harris Nuclear Power Plant)</w:t>
+        <w:t>Duke Energy (</w:t>
+      </w:r>
+      <w:proofErr w:type="spellStart"/>
+      <w:r>
+        <w:rPr>
+          <w:rFonts w:ascii="Verdana" w:hAnsi="Verdana"/>
+          <w:b/>
+          <w:sz w:val="20"/>
+          <w:szCs w:val="20"/>
+        </w:rPr>
+        <w:t>Shearon</w:t>
+      </w:r>
+      <w:proofErr w:type="spellEnd"/>
+      <w:r>
+        <w:rPr>
+          <w:rFonts w:ascii="Verdana" w:hAnsi="Verdana"/>
+          <w:b/>
+          <w:sz w:val="20"/>
+          <w:szCs w:val="20"/>
+        </w:rPr>
+        <w:t xml:space="preserve"> Harris Nuclear Power Plant)</w:t>
       </w:r>
       <w:r>
         <w:rPr>
@@ -3024,14 +3230,25 @@
           <w:szCs w:val="20"/>
         </w:rPr>
       </w:pPr>
-      <w:r>
-        <w:rPr>
-          <w:rFonts w:ascii="Verdana" w:hAnsi="Verdana"/>
-          <w:b/>
-          <w:sz w:val="20"/>
-          <w:szCs w:val="20"/>
-        </w:rPr>
-        <w:t>Kimley-Horn and Associates</w:t>
+      <w:proofErr w:type="spellStart"/>
+      <w:r>
+        <w:rPr>
+          <w:rFonts w:ascii="Verdana" w:hAnsi="Verdana"/>
+          <w:b/>
+          <w:sz w:val="20"/>
+          <w:szCs w:val="20"/>
+        </w:rPr>
+        <w:t>Kimley</w:t>
+      </w:r>
+      <w:proofErr w:type="spellEnd"/>
+      <w:r>
+        <w:rPr>
+          <w:rFonts w:ascii="Verdana" w:hAnsi="Verdana"/>
+          <w:b/>
+          <w:sz w:val="20"/>
+          <w:szCs w:val="20"/>
+        </w:rPr>
+        <w:t>-Horn and Associates</w:t>
       </w:r>
       <w:r>
         <w:rPr>
@@ -3719,15 +3936,77 @@
           <w:szCs w:val="20"/>
         </w:rPr>
       </w:pPr>
-      <w:r>
-        <w:rPr>
-          <w:rFonts w:ascii="Verdana" w:hAnsi="Verdana"/>
-          <w:b/>
-          <w:sz w:val="20"/>
-          <w:szCs w:val="20"/>
-        </w:rPr>
-        <w:t>Università Cattolica del Sacro Cuore</w:t>
-      </w:r>
+      <w:proofErr w:type="spellStart"/>
+      <w:r>
+        <w:rPr>
+          <w:rFonts w:ascii="Verdana" w:hAnsi="Verdana"/>
+          <w:b/>
+          <w:sz w:val="20"/>
+          <w:szCs w:val="20"/>
+        </w:rPr>
+        <w:t>Università</w:t>
+      </w:r>
+      <w:proofErr w:type="spellEnd"/>
+      <w:r>
+        <w:rPr>
+          <w:rFonts w:ascii="Verdana" w:hAnsi="Verdana"/>
+          <w:b/>
+          <w:sz w:val="20"/>
+          <w:szCs w:val="20"/>
+        </w:rPr>
+        <w:t xml:space="preserve"> </w:t>
+      </w:r>
+      <w:proofErr w:type="spellStart"/>
+      <w:r>
+        <w:rPr>
+          <w:rFonts w:ascii="Verdana" w:hAnsi="Verdana"/>
+          <w:b/>
+          <w:sz w:val="20"/>
+          <w:szCs w:val="20"/>
+        </w:rPr>
+        <w:t>Cattolica</w:t>
+      </w:r>
+      <w:proofErr w:type="spellEnd"/>
+      <w:r>
+        <w:rPr>
+          <w:rFonts w:ascii="Verdana" w:hAnsi="Verdana"/>
+          <w:b/>
+          <w:sz w:val="20"/>
+          <w:szCs w:val="20"/>
+        </w:rPr>
+        <w:t xml:space="preserve"> del </w:t>
+      </w:r>
+      <w:proofErr w:type="spellStart"/>
+      <w:r>
+        <w:rPr>
+          <w:rFonts w:ascii="Verdana" w:hAnsi="Verdana"/>
+          <w:b/>
+          <w:sz w:val="20"/>
+          <w:szCs w:val="20"/>
+        </w:rPr>
+        <w:t>Sacro</w:t>
+      </w:r>
+      <w:proofErr w:type="spellEnd"/>
+      <w:r>
+        <w:rPr>
+          <w:rFonts w:ascii="Verdana" w:hAnsi="Verdana"/>
+          <w:b/>
+          <w:sz w:val="20"/>
+          <w:szCs w:val="20"/>
+        </w:rPr>
+        <w:t xml:space="preserve"> </w:t>
+      </w:r>
+      <w:proofErr w:type="spellStart"/>
+      <w:r>
+        <w:rPr>
+          <w:rFonts w:ascii="Verdana" w:hAnsi="Verdana"/>
+          <w:b/>
+          <w:sz w:val="20"/>
+          <w:szCs w:val="20"/>
+        </w:rPr>
+        <w:t>Cuore</w:t>
+      </w:r>
+      <w:proofErr w:type="spellEnd"/>
       <w:r>
         <w:rPr>
           <w:rFonts w:ascii="Verdana" w:hAnsi="Verdana"/>
@@ -4281,8 +4560,6 @@
         </w:rPr>
         <w:t xml:space="preserve">       </w:t>
       </w:r>
-      <w:bookmarkStart w:id="0" w:name="_GoBack"/>
-      <w:bookmarkEnd w:id="0"/>
       <w:r>
         <w:rPr>
           <w:rFonts w:ascii="Verdana" w:hAnsi="Verdana"/>
@@ -4566,6 +4843,10 @@
     <w:sectPr>
       <w:headerReference w:type="even" r:id="rId9"/>
       <w:headerReference w:type="default" r:id="rId10"/>
+      <w:footerReference w:type="even" r:id="rId11"/>
+      <w:footerReference w:type="default" r:id="rId12"/>
+      <w:headerReference w:type="first" r:id="rId13"/>
+      <w:footerReference w:type="first" r:id="rId14"/>
       <w:pgSz w:w="12240" w:h="15840"/>
       <w:pgMar w:top="1440" w:right="936" w:bottom="1008" w:left="1008" w:header="720" w:footer="720" w:gutter="0"/>
       <w:cols w:space="720"/>
@@ -4592,6 +4873,36 @@
     </w:p>
   </w:endnote>
 </w:endnotes>
+</file>
+
+<file path=word/footer1.xml><?xml version="1.0" encoding="utf-8"?>
+<w:ftr xmlns:wpc="http://schemas.microsoft.com/office/word/2010/wordprocessingCanvas" xmlns:mo="http://schemas.microsoft.com/office/mac/office/2008/main" xmlns:mc="http://schemas.openxmlformats.org/markup-compatibility/2006" xmlns:mv="urn:schemas-microsoft-com:mac:vml" xmlns:o="urn:schemas-microsoft-com:office:office" xmlns:r="http://schemas.openxmlformats.org/officeDocument/2006/relationships" xmlns:m="http://schemas.openxmlformats.org/officeDocument/2006/math" xmlns:v="urn:schemas-microsoft-com:vml" xmlns:wp14="http://schemas.microsoft.com/office/word/2010/wordprocessingDrawing" xmlns:wp="http://schemas.openxmlformats.org/drawingml/2006/wordprocessingDrawing" xmlns:w10="urn:schemas-microsoft-com:office:word" xmlns:w="http://schemas.openxmlformats.org/wordprocessingml/2006/main" xmlns:w14="http://schemas.microsoft.com/office/word/2010/wordml" xmlns:wpg="http://schemas.microsoft.com/office/word/2010/wordprocessingGroup" xmlns:wpi="http://schemas.microsoft.com/office/word/2010/wordprocessingInk" xmlns:wne="http://schemas.microsoft.com/office/word/2006/wordml" xmlns:wps="http://schemas.microsoft.com/office/word/2010/wordprocessingShape" mc:Ignorable="w14 wp14">
+  <w:p>
+    <w:pPr>
+      <w:pStyle w:val="Footer"/>
+    </w:pPr>
+  </w:p>
+</w:ftr>
+</file>
+
+<file path=word/footer2.xml><?xml version="1.0" encoding="utf-8"?>
+<w:ftr xmlns:wpc="http://schemas.microsoft.com/office/word/2010/wordprocessingCanvas" xmlns:mo="http://schemas.microsoft.com/office/mac/office/2008/main" xmlns:mc="http://schemas.openxmlformats.org/markup-compatibility/2006" xmlns:mv="urn:schemas-microsoft-com:mac:vml" xmlns:o="urn:schemas-microsoft-com:office:office" xmlns:r="http://schemas.openxmlformats.org/officeDocument/2006/relationships" xmlns:m="http://schemas.openxmlformats.org/officeDocument/2006/math" xmlns:v="urn:schemas-microsoft-com:vml" xmlns:wp14="http://schemas.microsoft.com/office/word/2010/wordprocessingDrawing" xmlns:wp="http://schemas.openxmlformats.org/drawingml/2006/wordprocessingDrawing" xmlns:w10="urn:schemas-microsoft-com:office:word" xmlns:w="http://schemas.openxmlformats.org/wordprocessingml/2006/main" xmlns:w14="http://schemas.microsoft.com/office/word/2010/wordml" xmlns:wpg="http://schemas.microsoft.com/office/word/2010/wordprocessingGroup" xmlns:wpi="http://schemas.microsoft.com/office/word/2010/wordprocessingInk" xmlns:wne="http://schemas.microsoft.com/office/word/2006/wordml" xmlns:wps="http://schemas.microsoft.com/office/word/2010/wordprocessingShape" mc:Ignorable="w14 wp14">
+  <w:p>
+    <w:pPr>
+      <w:pStyle w:val="Footer"/>
+    </w:pPr>
+  </w:p>
+</w:ftr>
+</file>
+
+<file path=word/footer3.xml><?xml version="1.0" encoding="utf-8"?>
+<w:ftr xmlns:wpc="http://schemas.microsoft.com/office/word/2010/wordprocessingCanvas" xmlns:mo="http://schemas.microsoft.com/office/mac/office/2008/main" xmlns:mc="http://schemas.openxmlformats.org/markup-compatibility/2006" xmlns:mv="urn:schemas-microsoft-com:mac:vml" xmlns:o="urn:schemas-microsoft-com:office:office" xmlns:r="http://schemas.openxmlformats.org/officeDocument/2006/relationships" xmlns:m="http://schemas.openxmlformats.org/officeDocument/2006/math" xmlns:v="urn:schemas-microsoft-com:vml" xmlns:wp14="http://schemas.microsoft.com/office/word/2010/wordprocessingDrawing" xmlns:wp="http://schemas.openxmlformats.org/drawingml/2006/wordprocessingDrawing" xmlns:w10="urn:schemas-microsoft-com:office:word" xmlns:w="http://schemas.openxmlformats.org/wordprocessingml/2006/main" xmlns:w14="http://schemas.microsoft.com/office/word/2010/wordml" xmlns:wpg="http://schemas.microsoft.com/office/word/2010/wordprocessingGroup" xmlns:wpi="http://schemas.microsoft.com/office/word/2010/wordprocessingInk" xmlns:wne="http://schemas.microsoft.com/office/word/2006/wordml" xmlns:wps="http://schemas.microsoft.com/office/word/2010/wordprocessingShape" mc:Ignorable="w14 wp14">
+  <w:p>
+    <w:pPr>
+      <w:pStyle w:val="Footer"/>
+    </w:pPr>
+  </w:p>
+</w:ftr>
 </file>
 
 <file path=word/footnotes.xml><?xml version="1.0" encoding="utf-8"?>
@@ -4694,15 +5005,17 @@
       </w:rPr>
       <w:t xml:space="preserve"> | </w:t>
     </w:r>
-    <w:r>
-      <w:rPr>
-        <w:rStyle w:val="Hyperlink"/>
-        <w:rFonts w:ascii="Verdana" w:hAnsi="Verdana"/>
-        <w:sz w:val="20"/>
-        <w:szCs w:val="20"/>
-      </w:rPr>
-      <w:t>dustinlwicker@gmail.com</w:t>
-    </w:r>
+    <w:hyperlink r:id="rId1" w:history="1">
+      <w:r>
+        <w:rPr>
+          <w:rStyle w:val="Hyperlink"/>
+          <w:rFonts w:ascii="Verdana" w:hAnsi="Verdana"/>
+          <w:sz w:val="20"/>
+          <w:szCs w:val="20"/>
+        </w:rPr>
+        <w:t>dustinlwicker@gmail.com</w:t>
+      </w:r>
+    </w:hyperlink>
   </w:p>
   <w:p>
     <w:pPr>
@@ -4711,6 +5024,7 @@
         <w:rFonts w:eastAsia="Times New Roman"/>
       </w:rPr>
     </w:pPr>
+    <w:proofErr w:type="spellStart"/>
     <w:r>
       <w:rPr>
         <w:rFonts w:ascii="Verdana" w:hAnsi="Verdana" w:cs="Arial"/>
@@ -4720,6 +5034,7 @@
       </w:rPr>
       <w:t>Github</w:t>
     </w:r>
+    <w:proofErr w:type="spellEnd"/>
     <w:r>
       <w:rPr>
         <w:rFonts w:ascii="Verdana" w:hAnsi="Verdana" w:cs="Arial"/>
@@ -4728,17 +5043,45 @@
       </w:rPr>
       <w:t xml:space="preserve">: </w:t>
     </w:r>
-    <w:hyperlink r:id="rId1" w:history="1">
-      <w:r>
-        <w:rPr>
-          <w:rStyle w:val="Hyperlink"/>
-          <w:rFonts w:ascii="Verdana" w:eastAsia="Times New Roman" w:hAnsi="Verdana"/>
-          <w:sz w:val="20"/>
-          <w:szCs w:val="20"/>
-        </w:rPr>
-        <w:t>https://github.com/dustinwicker</w:t>
-      </w:r>
-    </w:hyperlink>
+    <w:bookmarkStart w:id="0" w:name="_GoBack"/>
+    <w:r>
+      <w:fldChar w:fldCharType="begin"/>
+    </w:r>
+    <w:r>
+      <w:instrText>HYPERLINK "https://github.com/dustinwicker"</w:instrText>
+    </w:r>
+    <w:r>
+      <w:fldChar w:fldCharType="separate"/>
+    </w:r>
+    <w:r>
+      <w:rPr>
+        <w:rStyle w:val="Hyperlink"/>
+        <w:rFonts w:ascii="Verdana" w:eastAsia="Times New Roman" w:hAnsi="Verdana"/>
+        <w:sz w:val="20"/>
+        <w:szCs w:val="20"/>
+      </w:rPr>
+      <w:t>https://github.com/dustinwicker</w:t>
+    </w:r>
+    <w:r>
+      <w:rPr>
+        <w:rStyle w:val="Hyperlink"/>
+        <w:rFonts w:ascii="Verdana" w:eastAsia="Times New Roman" w:hAnsi="Verdana"/>
+        <w:sz w:val="20"/>
+        <w:szCs w:val="20"/>
+      </w:rPr>
+      <w:fldChar w:fldCharType="end"/>
+    </w:r>
+    <w:bookmarkEnd w:id="0"/>
+  </w:p>
+</w:hdr>
+</file>
+
+<file path=word/header3.xml><?xml version="1.0" encoding="utf-8"?>
+<w:hdr xmlns:wpc="http://schemas.microsoft.com/office/word/2010/wordprocessingCanvas" xmlns:mo="http://schemas.microsoft.com/office/mac/office/2008/main" xmlns:mc="http://schemas.openxmlformats.org/markup-compatibility/2006" xmlns:mv="urn:schemas-microsoft-com:mac:vml" xmlns:o="urn:schemas-microsoft-com:office:office" xmlns:r="http://schemas.openxmlformats.org/officeDocument/2006/relationships" xmlns:m="http://schemas.openxmlformats.org/officeDocument/2006/math" xmlns:v="urn:schemas-microsoft-com:vml" xmlns:wp14="http://schemas.microsoft.com/office/word/2010/wordprocessingDrawing" xmlns:wp="http://schemas.openxmlformats.org/drawingml/2006/wordprocessingDrawing" xmlns:w10="urn:schemas-microsoft-com:office:word" xmlns:w="http://schemas.openxmlformats.org/wordprocessingml/2006/main" xmlns:w14="http://schemas.microsoft.com/office/word/2010/wordml" xmlns:wpg="http://schemas.microsoft.com/office/word/2010/wordprocessingGroup" xmlns:wpi="http://schemas.microsoft.com/office/word/2010/wordprocessingInk" xmlns:wne="http://schemas.microsoft.com/office/word/2006/wordml" xmlns:wps="http://schemas.microsoft.com/office/word/2010/wordprocessingShape" mc:Ignorable="w14 wp14">
+  <w:p>
+    <w:pPr>
+      <w:pStyle w:val="Header"/>
+    </w:pPr>
   </w:p>
 </w:hdr>
 </file>
@@ -6675,7 +7018,7 @@
 </file>
 
 <file path=customXml/itemProps1.xml><?xml version="1.0" encoding="utf-8"?>
-<ds:datastoreItem xmlns:ds="http://schemas.openxmlformats.org/officeDocument/2006/customXml" ds:itemID="{283FE1ED-2F71-6E48-9075-B04DF9994D4D}">
+<ds:datastoreItem xmlns:ds="http://schemas.openxmlformats.org/officeDocument/2006/customXml" ds:itemID="{83A20E0D-2E79-CE4C-8A01-FECE066EE55B}">
   <ds:schemaRefs>
     <ds:schemaRef ds:uri="http://schemas.openxmlformats.org/officeDocument/2006/bibliography"/>
   </ds:schemaRefs>

</xml_diff>